<commit_message>
commit a la version master mas reciente del blogpost
</commit_message>
<xml_diff>
--- a/GIT Y GITHUB.docx
+++ b/GIT Y GITHUB.docx
@@ -30,6 +30,129 @@
     </w:p>
     <w:p>
       <w:pPr>
+        <w:rPr>
+          <w:lang w:val="es-ES"/>
+        </w:rPr>
+      </w:pPr>
+      <w:r>
+        <w:rPr>
+          <w:noProof/>
+          <w:lang w:eastAsia="es-VE"/>
+        </w:rPr>
+        <w:drawing>
+          <wp:inline distT="0" distB="0" distL="0" distR="0">
+            <wp:extent cx="5419725" cy="5457825"/>
+            <wp:effectExtent l="0" t="0" r="9525" b="9525"/>
+            <wp:docPr id="3" name="Imagen 3" descr="Preview"/>
+            <wp:cNvGraphicFramePr>
+              <a:graphicFrameLocks xmlns:a="http://schemas.openxmlformats.org/drawingml/2006/main" noChangeAspect="1"/>
+            </wp:cNvGraphicFramePr>
+            <a:graphic xmlns:a="http://schemas.openxmlformats.org/drawingml/2006/main">
+              <a:graphicData uri="http://schemas.openxmlformats.org/drawingml/2006/picture">
+                <pic:pic xmlns:pic="http://schemas.openxmlformats.org/drawingml/2006/picture">
+                  <pic:nvPicPr>
+                    <pic:cNvPr id="0" name="Picture 3" descr="Preview"/>
+                    <pic:cNvPicPr>
+                      <a:picLocks noChangeAspect="1" noChangeArrowheads="1"/>
+                    </pic:cNvPicPr>
+                  </pic:nvPicPr>
+                  <pic:blipFill>
+                    <a:blip r:embed="rId6">
+                      <a:extLst>
+                        <a:ext uri="{28A0092B-C50C-407E-A947-70E740481C1C}">
+                          <a14:useLocalDpi xmlns:a14="http://schemas.microsoft.com/office/drawing/2010/main" val="0"/>
+                        </a:ext>
+                      </a:extLst>
+                    </a:blip>
+                    <a:srcRect/>
+                    <a:stretch>
+                      <a:fillRect/>
+                    </a:stretch>
+                  </pic:blipFill>
+                  <pic:spPr bwMode="auto">
+                    <a:xfrm>
+                      <a:off x="0" y="0"/>
+                      <a:ext cx="5419725" cy="5457825"/>
+                    </a:xfrm>
+                    <a:prstGeom prst="rect">
+                      <a:avLst/>
+                    </a:prstGeom>
+                    <a:noFill/>
+                    <a:ln>
+                      <a:noFill/>
+                    </a:ln>
+                  </pic:spPr>
+                </pic:pic>
+              </a:graphicData>
+            </a:graphic>
+          </wp:inline>
+        </w:drawing>
+      </w:r>
+    </w:p>
+    <w:p>
+      <w:pPr>
+        <w:rPr>
+          <w:lang w:val="en-US"/>
+        </w:rPr>
+      </w:pPr>
+      <w:r>
+        <w:rPr>
+          <w:noProof/>
+          <w:lang w:eastAsia="es-VE"/>
+        </w:rPr>
+        <w:lastRenderedPageBreak/>
+        <w:drawing>
+          <wp:inline distT="0" distB="0" distL="0" distR="0">
+            <wp:extent cx="5524500" cy="5429250"/>
+            <wp:effectExtent l="0" t="0" r="0" b="0"/>
+            <wp:docPr id="4" name="Imagen 4" descr="Preview"/>
+            <wp:cNvGraphicFramePr>
+              <a:graphicFrameLocks xmlns:a="http://schemas.openxmlformats.org/drawingml/2006/main" noChangeAspect="1"/>
+            </wp:cNvGraphicFramePr>
+            <a:graphic xmlns:a="http://schemas.openxmlformats.org/drawingml/2006/main">
+              <a:graphicData uri="http://schemas.openxmlformats.org/drawingml/2006/picture">
+                <pic:pic xmlns:pic="http://schemas.openxmlformats.org/drawingml/2006/picture">
+                  <pic:nvPicPr>
+                    <pic:cNvPr id="0" name="Picture 5" descr="Preview"/>
+                    <pic:cNvPicPr>
+                      <a:picLocks noChangeAspect="1" noChangeArrowheads="1"/>
+                    </pic:cNvPicPr>
+                  </pic:nvPicPr>
+                  <pic:blipFill>
+                    <a:blip r:embed="rId7">
+                      <a:extLst>
+                        <a:ext uri="{28A0092B-C50C-407E-A947-70E740481C1C}">
+                          <a14:useLocalDpi xmlns:a14="http://schemas.microsoft.com/office/drawing/2010/main" val="0"/>
+                        </a:ext>
+                      </a:extLst>
+                    </a:blip>
+                    <a:srcRect/>
+                    <a:stretch>
+                      <a:fillRect/>
+                    </a:stretch>
+                  </pic:blipFill>
+                  <pic:spPr bwMode="auto">
+                    <a:xfrm>
+                      <a:off x="0" y="0"/>
+                      <a:ext cx="5524500" cy="5429250"/>
+                    </a:xfrm>
+                    <a:prstGeom prst="rect">
+                      <a:avLst/>
+                    </a:prstGeom>
+                    <a:noFill/>
+                    <a:ln>
+                      <a:noFill/>
+                    </a:ln>
+                  </pic:spPr>
+                </pic:pic>
+              </a:graphicData>
+            </a:graphic>
+          </wp:inline>
+        </w:drawing>
+      </w:r>
+    </w:p>
+    <w:p>
+      <w:pPr>
         <w:pStyle w:val="Prrafodelista"/>
         <w:numPr>
           <w:ilvl w:val="0"/>
@@ -461,6 +584,7 @@
           <w:noProof/>
           <w:lang w:eastAsia="es-VE"/>
         </w:rPr>
+        <w:lastRenderedPageBreak/>
         <w:drawing>
           <wp:inline distT="0" distB="0" distL="0" distR="0">
             <wp:extent cx="4705350" cy="2438400"/>
@@ -479,7 +603,7 @@
                     </pic:cNvPicPr>
                   </pic:nvPicPr>
                   <pic:blipFill>
-                    <a:blip r:embed="rId6">
+                    <a:blip r:embed="rId8">
                       <a:extLst>
                         <a:ext uri="{28A0092B-C50C-407E-A947-70E740481C1C}">
                           <a14:useLocalDpi xmlns:a14="http://schemas.microsoft.com/office/drawing/2010/main" val="0"/>
@@ -513,11 +637,351 @@
     </w:p>
     <w:p>
       <w:pPr>
-        <w:ind w:left="360"/>
-        <w:rPr>
-          <w:lang w:val="es-ES"/>
-        </w:rPr>
-      </w:pPr>
+        <w:pStyle w:val="Prrafodelista"/>
+        <w:numPr>
+          <w:ilvl w:val="0"/>
+          <w:numId w:val="1"/>
+        </w:numPr>
+        <w:rPr>
+          <w:lang w:val="es-ES"/>
+        </w:rPr>
+      </w:pPr>
+      <w:r>
+        <w:rPr>
+          <w:rFonts w:ascii="Lucida Console" w:hAnsi="Lucida Console" w:cs="Lucida Console"/>
+          <w:sz w:val="18"/>
+          <w:szCs w:val="18"/>
+        </w:rPr>
+        <w:t xml:space="preserve">$ </w:t>
+      </w:r>
+      <w:proofErr w:type="spellStart"/>
+      <w:r>
+        <w:rPr>
+          <w:rFonts w:ascii="Lucida Console" w:hAnsi="Lucida Console" w:cs="Lucida Console"/>
+          <w:sz w:val="18"/>
+          <w:szCs w:val="18"/>
+        </w:rPr>
+        <w:t>dit</w:t>
+      </w:r>
+      <w:proofErr w:type="spellEnd"/>
+      <w:r>
+        <w:rPr>
+          <w:rFonts w:ascii="Lucida Console" w:hAnsi="Lucida Console" w:cs="Lucida Console"/>
+          <w:sz w:val="18"/>
+          <w:szCs w:val="18"/>
+        </w:rPr>
+        <w:t xml:space="preserve"> </w:t>
+      </w:r>
+      <w:proofErr w:type="spellStart"/>
+      <w:r>
+        <w:rPr>
+          <w:rFonts w:ascii="Lucida Console" w:hAnsi="Lucida Console" w:cs="Lucida Console"/>
+          <w:sz w:val="18"/>
+          <w:szCs w:val="18"/>
+        </w:rPr>
+        <w:t>reset</w:t>
+      </w:r>
+      <w:proofErr w:type="spellEnd"/>
+      <w:r>
+        <w:rPr>
+          <w:rFonts w:ascii="Lucida Console" w:hAnsi="Lucida Console" w:cs="Lucida Console"/>
+          <w:sz w:val="18"/>
+          <w:szCs w:val="18"/>
+        </w:rPr>
+        <w:t xml:space="preserve"> 0244e4bd867386eb79f2609209462186d184016c </w:t>
+      </w:r>
+      <w:r>
+        <w:rPr>
+          <w:rFonts w:ascii="Lucida Console" w:hAnsi="Lucida Console" w:cs="Lucida Console"/>
+          <w:sz w:val="18"/>
+          <w:szCs w:val="18"/>
+        </w:rPr>
+        <w:t>–</w:t>
+      </w:r>
+      <w:proofErr w:type="spellStart"/>
+      <w:r>
+        <w:rPr>
+          <w:rFonts w:ascii="Lucida Console" w:hAnsi="Lucida Console" w:cs="Lucida Console"/>
+          <w:sz w:val="18"/>
+          <w:szCs w:val="18"/>
+        </w:rPr>
+        <w:t>hard</w:t>
+      </w:r>
+      <w:proofErr w:type="spellEnd"/>
+      <w:r>
+        <w:rPr>
+          <w:rFonts w:ascii="Lucida Console" w:hAnsi="Lucida Console" w:cs="Lucida Console"/>
+          <w:sz w:val="18"/>
+          <w:szCs w:val="18"/>
+        </w:rPr>
+        <w:t xml:space="preserve"> </w:t>
+      </w:r>
+    </w:p>
+    <w:p>
+      <w:pPr>
+        <w:pStyle w:val="Prrafodelista"/>
+        <w:numPr>
+          <w:ilvl w:val="0"/>
+          <w:numId w:val="1"/>
+        </w:numPr>
+        <w:rPr>
+          <w:lang w:val="es-ES"/>
+        </w:rPr>
+      </w:pPr>
+      <w:r>
+        <w:rPr>
+          <w:noProof/>
+          <w:lang w:eastAsia="es-VE"/>
+        </w:rPr>
+        <w:drawing>
+          <wp:inline distT="0" distB="0" distL="0" distR="0">
+            <wp:extent cx="5600700" cy="2819400"/>
+            <wp:effectExtent l="0" t="0" r="0" b="0"/>
+            <wp:docPr id="5" name="Imagen 5"/>
+            <wp:cNvGraphicFramePr>
+              <a:graphicFrameLocks xmlns:a="http://schemas.openxmlformats.org/drawingml/2006/main" noChangeAspect="1"/>
+            </wp:cNvGraphicFramePr>
+            <a:graphic xmlns:a="http://schemas.openxmlformats.org/drawingml/2006/main">
+              <a:graphicData uri="http://schemas.openxmlformats.org/drawingml/2006/picture">
+                <pic:pic xmlns:pic="http://schemas.openxmlformats.org/drawingml/2006/picture">
+                  <pic:nvPicPr>
+                    <pic:cNvPr id="0" name="Picture 7"/>
+                    <pic:cNvPicPr>
+                      <a:picLocks noChangeAspect="1" noChangeArrowheads="1"/>
+                    </pic:cNvPicPr>
+                  </pic:nvPicPr>
+                  <pic:blipFill>
+                    <a:blip r:embed="rId9">
+                      <a:extLst>
+                        <a:ext uri="{28A0092B-C50C-407E-A947-70E740481C1C}">
+                          <a14:useLocalDpi xmlns:a14="http://schemas.microsoft.com/office/drawing/2010/main" val="0"/>
+                        </a:ext>
+                      </a:extLst>
+                    </a:blip>
+                    <a:srcRect/>
+                    <a:stretch>
+                      <a:fillRect/>
+                    </a:stretch>
+                  </pic:blipFill>
+                  <pic:spPr bwMode="auto">
+                    <a:xfrm>
+                      <a:off x="0" y="0"/>
+                      <a:ext cx="5600700" cy="2819400"/>
+                    </a:xfrm>
+                    <a:prstGeom prst="rect">
+                      <a:avLst/>
+                    </a:prstGeom>
+                    <a:noFill/>
+                    <a:ln>
+                      <a:noFill/>
+                    </a:ln>
+                  </pic:spPr>
+                </pic:pic>
+              </a:graphicData>
+            </a:graphic>
+          </wp:inline>
+        </w:drawing>
+      </w:r>
+    </w:p>
+    <w:p>
+      <w:pPr>
+        <w:pStyle w:val="Prrafodelista"/>
+        <w:numPr>
+          <w:ilvl w:val="0"/>
+          <w:numId w:val="1"/>
+        </w:numPr>
+        <w:rPr>
+          <w:lang w:val="es-ES"/>
+        </w:rPr>
+      </w:pPr>
+      <w:r>
+        <w:rPr>
+          <w:noProof/>
+          <w:lang w:eastAsia="es-VE"/>
+        </w:rPr>
+        <w:lastRenderedPageBreak/>
+        <w:drawing>
+          <wp:inline distT="0" distB="0" distL="0" distR="0">
+            <wp:extent cx="5610225" cy="3133725"/>
+            <wp:effectExtent l="0" t="0" r="9525" b="9525"/>
+            <wp:docPr id="6" name="Imagen 6"/>
+            <wp:cNvGraphicFramePr>
+              <a:graphicFrameLocks xmlns:a="http://schemas.openxmlformats.org/drawingml/2006/main" noChangeAspect="1"/>
+            </wp:cNvGraphicFramePr>
+            <a:graphic xmlns:a="http://schemas.openxmlformats.org/drawingml/2006/main">
+              <a:graphicData uri="http://schemas.openxmlformats.org/drawingml/2006/picture">
+                <pic:pic xmlns:pic="http://schemas.openxmlformats.org/drawingml/2006/picture">
+                  <pic:nvPicPr>
+                    <pic:cNvPr id="0" name="Picture 8"/>
+                    <pic:cNvPicPr>
+                      <a:picLocks noChangeAspect="1" noChangeArrowheads="1"/>
+                    </pic:cNvPicPr>
+                  </pic:nvPicPr>
+                  <pic:blipFill>
+                    <a:blip r:embed="rId10">
+                      <a:extLst>
+                        <a:ext uri="{28A0092B-C50C-407E-A947-70E740481C1C}">
+                          <a14:useLocalDpi xmlns:a14="http://schemas.microsoft.com/office/drawing/2010/main" val="0"/>
+                        </a:ext>
+                      </a:extLst>
+                    </a:blip>
+                    <a:srcRect/>
+                    <a:stretch>
+                      <a:fillRect/>
+                    </a:stretch>
+                  </pic:blipFill>
+                  <pic:spPr bwMode="auto">
+                    <a:xfrm>
+                      <a:off x="0" y="0"/>
+                      <a:ext cx="5610225" cy="3133725"/>
+                    </a:xfrm>
+                    <a:prstGeom prst="rect">
+                      <a:avLst/>
+                    </a:prstGeom>
+                    <a:noFill/>
+                    <a:ln>
+                      <a:noFill/>
+                    </a:ln>
+                  </pic:spPr>
+                </pic:pic>
+              </a:graphicData>
+            </a:graphic>
+          </wp:inline>
+        </w:drawing>
+      </w:r>
+    </w:p>
+    <w:p>
+      <w:pPr>
+        <w:pStyle w:val="Prrafodelista"/>
+        <w:numPr>
+          <w:ilvl w:val="0"/>
+          <w:numId w:val="1"/>
+        </w:numPr>
+        <w:rPr>
+          <w:lang w:val="es-ES"/>
+        </w:rPr>
+      </w:pPr>
+      <w:r>
+        <w:rPr>
+          <w:noProof/>
+          <w:lang w:eastAsia="es-VE"/>
+        </w:rPr>
+        <w:drawing>
+          <wp:inline distT="0" distB="0" distL="0" distR="0">
+            <wp:extent cx="5610225" cy="2743200"/>
+            <wp:effectExtent l="0" t="0" r="9525" b="0"/>
+            <wp:docPr id="7" name="Imagen 7"/>
+            <wp:cNvGraphicFramePr>
+              <a:graphicFrameLocks xmlns:a="http://schemas.openxmlformats.org/drawingml/2006/main" noChangeAspect="1"/>
+            </wp:cNvGraphicFramePr>
+            <a:graphic xmlns:a="http://schemas.openxmlformats.org/drawingml/2006/main">
+              <a:graphicData uri="http://schemas.openxmlformats.org/drawingml/2006/picture">
+                <pic:pic xmlns:pic="http://schemas.openxmlformats.org/drawingml/2006/picture">
+                  <pic:nvPicPr>
+                    <pic:cNvPr id="0" name="Picture 9"/>
+                    <pic:cNvPicPr>
+                      <a:picLocks noChangeAspect="1" noChangeArrowheads="1"/>
+                    </pic:cNvPicPr>
+                  </pic:nvPicPr>
+                  <pic:blipFill>
+                    <a:blip r:embed="rId11">
+                      <a:extLst>
+                        <a:ext uri="{28A0092B-C50C-407E-A947-70E740481C1C}">
+                          <a14:useLocalDpi xmlns:a14="http://schemas.microsoft.com/office/drawing/2010/main" val="0"/>
+                        </a:ext>
+                      </a:extLst>
+                    </a:blip>
+                    <a:srcRect/>
+                    <a:stretch>
+                      <a:fillRect/>
+                    </a:stretch>
+                  </pic:blipFill>
+                  <pic:spPr bwMode="auto">
+                    <a:xfrm>
+                      <a:off x="0" y="0"/>
+                      <a:ext cx="5610225" cy="2743200"/>
+                    </a:xfrm>
+                    <a:prstGeom prst="rect">
+                      <a:avLst/>
+                    </a:prstGeom>
+                    <a:noFill/>
+                    <a:ln>
+                      <a:noFill/>
+                    </a:ln>
+                  </pic:spPr>
+                </pic:pic>
+              </a:graphicData>
+            </a:graphic>
+          </wp:inline>
+        </w:drawing>
+      </w:r>
+    </w:p>
+    <w:p>
+      <w:pPr>
+        <w:pStyle w:val="Prrafodelista"/>
+        <w:numPr>
+          <w:ilvl w:val="0"/>
+          <w:numId w:val="1"/>
+        </w:numPr>
+        <w:rPr>
+          <w:lang w:val="es-ES"/>
+        </w:rPr>
+      </w:pPr>
+      <w:r>
+        <w:rPr>
+          <w:noProof/>
+          <w:lang w:eastAsia="es-VE"/>
+        </w:rPr>
+        <w:lastRenderedPageBreak/>
+        <w:drawing>
+          <wp:inline distT="0" distB="0" distL="0" distR="0">
+            <wp:extent cx="4114800" cy="5895975"/>
+            <wp:effectExtent l="0" t="0" r="0" b="9525"/>
+            <wp:docPr id="8" name="Imagen 8" descr="Preview"/>
+            <wp:cNvGraphicFramePr>
+              <a:graphicFrameLocks xmlns:a="http://schemas.openxmlformats.org/drawingml/2006/main" noChangeAspect="1"/>
+            </wp:cNvGraphicFramePr>
+            <a:graphic xmlns:a="http://schemas.openxmlformats.org/drawingml/2006/main">
+              <a:graphicData uri="http://schemas.openxmlformats.org/drawingml/2006/picture">
+                <pic:pic xmlns:pic="http://schemas.openxmlformats.org/drawingml/2006/picture">
+                  <pic:nvPicPr>
+                    <pic:cNvPr id="0" name="Picture 10" descr="Preview"/>
+                    <pic:cNvPicPr>
+                      <a:picLocks noChangeAspect="1" noChangeArrowheads="1"/>
+                    </pic:cNvPicPr>
+                  </pic:nvPicPr>
+                  <pic:blipFill>
+                    <a:blip r:embed="rId12">
+                      <a:extLst>
+                        <a:ext uri="{28A0092B-C50C-407E-A947-70E740481C1C}">
+                          <a14:useLocalDpi xmlns:a14="http://schemas.microsoft.com/office/drawing/2010/main" val="0"/>
+                        </a:ext>
+                      </a:extLst>
+                    </a:blip>
+                    <a:srcRect/>
+                    <a:stretch>
+                      <a:fillRect/>
+                    </a:stretch>
+                  </pic:blipFill>
+                  <pic:spPr bwMode="auto">
+                    <a:xfrm>
+                      <a:off x="0" y="0"/>
+                      <a:ext cx="4114800" cy="5895975"/>
+                    </a:xfrm>
+                    <a:prstGeom prst="rect">
+                      <a:avLst/>
+                    </a:prstGeom>
+                    <a:noFill/>
+                    <a:ln>
+                      <a:noFill/>
+                    </a:ln>
+                  </pic:spPr>
+                </pic:pic>
+              </a:graphicData>
+            </a:graphic>
+          </wp:inline>
+        </w:drawing>
+      </w:r>
       <w:bookmarkStart w:id="0" w:name="_GoBack"/>
       <w:bookmarkEnd w:id="0"/>
     </w:p>

</xml_diff>

<commit_message>
actualizacion final antes de ir al Hub
</commit_message>
<xml_diff>
--- a/GIT Y GITHUB.docx
+++ b/GIT Y GITHUB.docx
@@ -967,6 +967,140 @@
                     <a:xfrm>
                       <a:off x="0" y="0"/>
                       <a:ext cx="4114800" cy="5895975"/>
+                    </a:xfrm>
+                    <a:prstGeom prst="rect">
+                      <a:avLst/>
+                    </a:prstGeom>
+                    <a:noFill/>
+                    <a:ln>
+                      <a:noFill/>
+                    </a:ln>
+                  </pic:spPr>
+                </pic:pic>
+              </a:graphicData>
+            </a:graphic>
+          </wp:inline>
+        </w:drawing>
+      </w:r>
+    </w:p>
+    <w:p>
+      <w:pPr>
+        <w:pStyle w:val="Prrafodelista"/>
+        <w:numPr>
+          <w:ilvl w:val="0"/>
+          <w:numId w:val="1"/>
+        </w:numPr>
+        <w:rPr>
+          <w:lang w:val="es-ES"/>
+        </w:rPr>
+      </w:pPr>
+      <w:r>
+        <w:rPr>
+          <w:noProof/>
+          <w:lang w:eastAsia="es-VE"/>
+        </w:rPr>
+        <w:lastRenderedPageBreak/>
+        <w:drawing>
+          <wp:inline distT="0" distB="0" distL="0" distR="0">
+            <wp:extent cx="5612130" cy="7937949"/>
+            <wp:effectExtent l="0" t="0" r="7620" b="6350"/>
+            <wp:docPr id="9" name="Imagen 9" descr="Preview"/>
+            <wp:cNvGraphicFramePr>
+              <a:graphicFrameLocks xmlns:a="http://schemas.openxmlformats.org/drawingml/2006/main" noChangeAspect="1"/>
+            </wp:cNvGraphicFramePr>
+            <a:graphic xmlns:a="http://schemas.openxmlformats.org/drawingml/2006/main">
+              <a:graphicData uri="http://schemas.openxmlformats.org/drawingml/2006/picture">
+                <pic:pic xmlns:pic="http://schemas.openxmlformats.org/drawingml/2006/picture">
+                  <pic:nvPicPr>
+                    <pic:cNvPr id="0" name="Picture 12" descr="Preview"/>
+                    <pic:cNvPicPr>
+                      <a:picLocks noChangeAspect="1" noChangeArrowheads="1"/>
+                    </pic:cNvPicPr>
+                  </pic:nvPicPr>
+                  <pic:blipFill>
+                    <a:blip r:embed="rId13" cstate="print">
+                      <a:extLst>
+                        <a:ext uri="{28A0092B-C50C-407E-A947-70E740481C1C}">
+                          <a14:useLocalDpi xmlns:a14="http://schemas.microsoft.com/office/drawing/2010/main" val="0"/>
+                        </a:ext>
+                      </a:extLst>
+                    </a:blip>
+                    <a:srcRect/>
+                    <a:stretch>
+                      <a:fillRect/>
+                    </a:stretch>
+                  </pic:blipFill>
+                  <pic:spPr bwMode="auto">
+                    <a:xfrm>
+                      <a:off x="0" y="0"/>
+                      <a:ext cx="5612130" cy="7937949"/>
+                    </a:xfrm>
+                    <a:prstGeom prst="rect">
+                      <a:avLst/>
+                    </a:prstGeom>
+                    <a:noFill/>
+                    <a:ln>
+                      <a:noFill/>
+                    </a:ln>
+                  </pic:spPr>
+                </pic:pic>
+              </a:graphicData>
+            </a:graphic>
+          </wp:inline>
+        </w:drawing>
+      </w:r>
+    </w:p>
+    <w:p>
+      <w:pPr>
+        <w:pStyle w:val="Prrafodelista"/>
+        <w:numPr>
+          <w:ilvl w:val="0"/>
+          <w:numId w:val="1"/>
+        </w:numPr>
+        <w:rPr>
+          <w:lang w:val="es-ES"/>
+        </w:rPr>
+      </w:pPr>
+      <w:r>
+        <w:rPr>
+          <w:noProof/>
+          <w:lang w:eastAsia="es-VE"/>
+        </w:rPr>
+        <w:lastRenderedPageBreak/>
+        <w:drawing>
+          <wp:inline distT="0" distB="0" distL="0" distR="0">
+            <wp:extent cx="5612130" cy="7941181"/>
+            <wp:effectExtent l="0" t="0" r="7620" b="3175"/>
+            <wp:docPr id="10" name="Imagen 10" descr="Preview"/>
+            <wp:cNvGraphicFramePr>
+              <a:graphicFrameLocks xmlns:a="http://schemas.openxmlformats.org/drawingml/2006/main" noChangeAspect="1"/>
+            </wp:cNvGraphicFramePr>
+            <a:graphic xmlns:a="http://schemas.openxmlformats.org/drawingml/2006/main">
+              <a:graphicData uri="http://schemas.openxmlformats.org/drawingml/2006/picture">
+                <pic:pic xmlns:pic="http://schemas.openxmlformats.org/drawingml/2006/picture">
+                  <pic:nvPicPr>
+                    <pic:cNvPr id="0" name="Picture 14" descr="Preview"/>
+                    <pic:cNvPicPr>
+                      <a:picLocks noChangeAspect="1" noChangeArrowheads="1"/>
+                    </pic:cNvPicPr>
+                  </pic:nvPicPr>
+                  <pic:blipFill>
+                    <a:blip r:embed="rId14" cstate="print">
+                      <a:extLst>
+                        <a:ext uri="{28A0092B-C50C-407E-A947-70E740481C1C}">
+                          <a14:useLocalDpi xmlns:a14="http://schemas.microsoft.com/office/drawing/2010/main" val="0"/>
+                        </a:ext>
+                      </a:extLst>
+                    </a:blip>
+                    <a:srcRect/>
+                    <a:stretch>
+                      <a:fillRect/>
+                    </a:stretch>
+                  </pic:blipFill>
+                  <pic:spPr bwMode="auto">
+                    <a:xfrm>
+                      <a:off x="0" y="0"/>
+                      <a:ext cx="5612130" cy="7941181"/>
                     </a:xfrm>
                     <a:prstGeom prst="rect">
                       <a:avLst/>

</xml_diff>